<commit_message>
swapped 7.02 and 7.03
</commit_message>
<xml_diff>
--- a/docs/units/7_unit/02_lesson/lab.docx
+++ b/docs/units/7_unit/02_lesson/lab.docx
@@ -6,27 +6,19 @@
       <w:pPr>
         <w:pStyle w:val="Heading1"/>
       </w:pPr>
-      <w:bookmarkStart w:id="20" w:name="lab-7.02---pet-class"/>
-      <w:r>
-        <w:t xml:space="preserve">Lab 7.02 - Pet Class</w:t>
+      <w:bookmarkStart w:id="20" w:name="lab-7.03---kangaroo-class"/>
+      <w:r>
+        <w:t xml:space="preserve">Lab 7.03 - Kangaroo Class</w:t>
       </w:r>
       <w:bookmarkEnd w:id="20"/>
     </w:p>
     <w:p>
       <w:pPr>
-        <w:pStyle w:val="FirstParagraph"/>
-      </w:pPr>
-      <w:r>
-        <w:t xml:space="preserve">In this lab, we will create a Pet class that will keep track of the type of animal, color, food, noise and name of a given animal.</w:t>
-      </w:r>
-    </w:p>
-    <w:p>
-      <w:pPr>
         <w:pStyle w:val="Heading2"/>
       </w:pPr>
-      <w:bookmarkStart w:id="21" w:name="X41e50a89ffdf8d1910ed2396f364b09cda1d307"/>
-      <w:r>
-        <w:t xml:space="preserve">Create a class called Pet that has the following attributes</w:t>
+      <w:bookmarkStart w:id="21" w:name="instructions"/>
+      <w:r>
+        <w:t xml:space="preserve">Instructions</w:t>
       </w:r>
       <w:bookmarkEnd w:id="21"/>
     </w:p>
@@ -38,7 +30,22 @@
         </w:numPr>
       </w:pPr>
       <w:r>
-        <w:t xml:space="preserve">Animal (i.e. dog, cat, fish)</w:t>
+        <w:t xml:space="preserve">Finish writing the</w:t>
+      </w:r>
+      <w:r>
+        <w:t xml:space="preserve"> </w:t>
+      </w:r>
+      <w:r>
+        <w:rPr>
+          <w:rStyle w:val="VerbatimChar"/>
+        </w:rPr>
+        <w:t xml:space="preserve">__add__</w:t>
+      </w:r>
+      <w:r>
+        <w:t xml:space="preserve"> </w:t>
+      </w:r>
+      <w:r>
+        <w:t xml:space="preserve">method for the time class from the Do Now.</w:t>
       </w:r>
     </w:p>
     <w:p>
@@ -49,61 +56,18 @@
         </w:numPr>
       </w:pPr>
       <w:r>
-        <w:t xml:space="preserve">Color (i.e. spotted, black, tabby, white)</w:t>
+        <w:t xml:space="preserve">Write a definition for a class named Kangaroo with the following methods:</w:t>
       </w:r>
     </w:p>
     <w:p>
       <w:pPr>
         <w:numPr>
-          <w:ilvl w:val="0"/>
-          <w:numId w:val="1001"/>
-        </w:numPr>
-      </w:pPr>
-      <w:r>
-        <w:t xml:space="preserve">Food (i.e. kibbles, tuna, fish flakes)</w:t>
-      </w:r>
-    </w:p>
-    <w:p>
-      <w:pPr>
-        <w:numPr>
-          <w:ilvl w:val="0"/>
-          <w:numId w:val="1001"/>
-        </w:numPr>
-      </w:pPr>
-      <w:r>
-        <w:t xml:space="preserve">Noise (i.e. meow, woof, bark)</w:t>
-      </w:r>
-    </w:p>
-    <w:p>
-      <w:pPr>
-        <w:numPr>
-          <w:ilvl w:val="0"/>
-          <w:numId w:val="1001"/>
-        </w:numPr>
-      </w:pPr>
-      <w:r>
-        <w:t xml:space="preserve">Name (i.e. Sparky, Scooby Doo)</w:t>
-      </w:r>
-    </w:p>
-    <w:p>
-      <w:pPr>
-        <w:pStyle w:val="Heading2"/>
-      </w:pPr>
-      <w:bookmarkStart w:id="22" w:name="specifications"/>
-      <w:r>
-        <w:t xml:space="preserve">Specifications</w:t>
-      </w:r>
-      <w:bookmarkEnd w:id="22"/>
-    </w:p>
-    <w:p>
-      <w:pPr>
-        <w:numPr>
-          <w:ilvl w:val="0"/>
+          <w:ilvl w:val="1"/>
           <w:numId w:val="1002"/>
         </w:numPr>
       </w:pPr>
       <w:r>
-        <w:t xml:space="preserve">Make sure to use the</w:t>
+        <w:t xml:space="preserve">An</w:t>
       </w:r>
       <w:r>
         <w:t xml:space="preserve"> </w:t>
@@ -118,40 +82,378 @@
         <w:t xml:space="preserve"> </w:t>
       </w:r>
       <w:r>
-        <w:t xml:space="preserve">method to create these attributes.</w:t>
+        <w:t xml:space="preserve">method that initializes an attribute named</w:t>
+      </w:r>
+      <w:r>
+        <w:t xml:space="preserve"> </w:t>
+      </w:r>
+      <w:r>
+        <w:rPr>
+          <w:rStyle w:val="VerbatimChar"/>
+        </w:rPr>
+        <w:t xml:space="preserve">pouch_contents</w:t>
+      </w:r>
+      <w:r>
+        <w:t xml:space="preserve"> </w:t>
+      </w:r>
+      <w:r>
+        <w:t xml:space="preserve">to an empty list.</w:t>
       </w:r>
     </w:p>
     <w:p>
       <w:pPr>
         <w:numPr>
-          <w:ilvl w:val="0"/>
+          <w:ilvl w:val="1"/>
           <w:numId w:val="1002"/>
         </w:numPr>
       </w:pPr>
       <w:r>
-        <w:t xml:space="preserve">Create a list of pets.</w:t>
+        <w:t xml:space="preserve">A method named</w:t>
+      </w:r>
+      <w:r>
+        <w:t xml:space="preserve"> </w:t>
+      </w:r>
+      <w:r>
+        <w:rPr>
+          <w:rStyle w:val="VerbatimChar"/>
+        </w:rPr>
+        <w:t xml:space="preserve">put_in_pouch</w:t>
+      </w:r>
+      <w:r>
+        <w:t xml:space="preserve"> </w:t>
+      </w:r>
+      <w:r>
+        <w:t xml:space="preserve">that takes an object of any type and adds it to</w:t>
+      </w:r>
+      <w:r>
+        <w:t xml:space="preserve"> </w:t>
+      </w:r>
+      <w:r>
+        <w:rPr>
+          <w:rStyle w:val="VerbatimChar"/>
+        </w:rPr>
+        <w:t xml:space="preserve">pouch_contents</w:t>
+      </w:r>
+      <w:r>
+        <w:t xml:space="preserve">.</w:t>
       </w:r>
     </w:p>
     <w:p>
       <w:pPr>
         <w:numPr>
-          <w:ilvl w:val="0"/>
+          <w:ilvl w:val="1"/>
           <w:numId w:val="1002"/>
         </w:numPr>
       </w:pPr>
       <w:r>
-        <w:t xml:space="preserve">Create a function that takes in a list of pets and prints out the name and the food attributes.</w:t>
+        <w:t xml:space="preserve">A</w:t>
+      </w:r>
+      <w:r>
+        <w:t xml:space="preserve"> </w:t>
+      </w:r>
+      <w:r>
+        <w:rPr>
+          <w:rStyle w:val="VerbatimChar"/>
+        </w:rPr>
+        <w:t xml:space="preserve">__str__</w:t>
+      </w:r>
+      <w:r>
+        <w:t xml:space="preserve"> </w:t>
+      </w:r>
+      <w:r>
+        <w:t xml:space="preserve">method that returns a string representation of the Kangaroo object and the contents of the pouch.</w:t>
       </w:r>
     </w:p>
     <w:p>
       <w:pPr>
+        <w:pStyle w:val="Heading3"/>
+      </w:pPr>
+      <w:bookmarkStart w:id="22" w:name="tips-to-give-students"/>
+      <w:r>
+        <w:t xml:space="preserve">Tips to give students</w:t>
+      </w:r>
+      <w:bookmarkEnd w:id="22"/>
+    </w:p>
+    <w:p>
+      <w:pPr>
         <w:numPr>
           <w:ilvl w:val="0"/>
-          <w:numId w:val="1002"/>
+          <w:numId w:val="1003"/>
         </w:numPr>
       </w:pPr>
       <w:r>
-        <w:t xml:space="preserve">Test your function with your list of pets.</w:t>
+        <w:t xml:space="preserve">This exercise is a cautionary tale about one of the most common, and difficult to find, errors in Python</w:t>
+      </w:r>
+    </w:p>
+    <w:p>
+      <w:pPr>
+        <w:numPr>
+          <w:ilvl w:val="0"/>
+          <w:numId w:val="1003"/>
+        </w:numPr>
+      </w:pPr>
+      <w:r>
+        <w:t xml:space="preserve">TypeError: Can’t convert</w:t>
+      </w:r>
+      <w:r>
+        <w:t xml:space="preserve"> </w:t>
+      </w:r>
+      <w:r>
+        <w:t xml:space="preserve">‘</w:t>
+      </w:r>
+      <w:r>
+        <w:t xml:space="preserve">list</w:t>
+      </w:r>
+      <w:r>
+        <w:t xml:space="preserve">’</w:t>
+      </w:r>
+      <w:r>
+        <w:t xml:space="preserve"> </w:t>
+      </w:r>
+      <w:r>
+        <w:t xml:space="preserve">object to str implicitly</w:t>
+      </w:r>
+    </w:p>
+    <w:p>
+      <w:pPr>
+        <w:numPr>
+          <w:ilvl w:val="0"/>
+          <w:numId w:val="1003"/>
+        </w:numPr>
+      </w:pPr>
+      <w:r>
+        <w:t xml:space="preserve">Use the</w:t>
+      </w:r>
+      <w:r>
+        <w:t xml:space="preserve"> </w:t>
+      </w:r>
+      <w:r>
+        <w:rPr>
+          <w:rStyle w:val="VerbatimChar"/>
+        </w:rPr>
+        <w:t xml:space="preserve">str()</w:t>
+      </w:r>
+      <w:r>
+        <w:t xml:space="preserve"> </w:t>
+      </w:r>
+      <w:r>
+        <w:t xml:space="preserve">function to convert the list object to a string.</w:t>
+      </w:r>
+    </w:p>
+    <w:p>
+      <w:pPr>
+        <w:numPr>
+          <w:ilvl w:val="0"/>
+          <w:numId w:val="1003"/>
+        </w:numPr>
+      </w:pPr>
+      <w:r>
+        <w:t xml:space="preserve">Test your code by creating two Kangaroo objects</w:t>
+      </w:r>
+    </w:p>
+    <w:p>
+      <w:pPr>
+        <w:numPr>
+          <w:ilvl w:val="1"/>
+          <w:numId w:val="1004"/>
+        </w:numPr>
+      </w:pPr>
+      <w:r>
+        <w:t xml:space="preserve">assign them to variables named</w:t>
+      </w:r>
+      <w:r>
+        <w:t xml:space="preserve"> </w:t>
+      </w:r>
+      <w:r>
+        <w:rPr>
+          <w:rStyle w:val="VerbatimChar"/>
+        </w:rPr>
+        <w:t xml:space="preserve">kanga</w:t>
+      </w:r>
+      <w:r>
+        <w:t xml:space="preserve"> </w:t>
+      </w:r>
+      <w:r>
+        <w:t xml:space="preserve">and</w:t>
+      </w:r>
+      <w:r>
+        <w:t xml:space="preserve"> </w:t>
+      </w:r>
+      <w:r>
+        <w:rPr>
+          <w:rStyle w:val="VerbatimChar"/>
+        </w:rPr>
+        <w:t xml:space="preserve">roo</w:t>
+      </w:r>
+    </w:p>
+    <w:p>
+      <w:pPr>
+        <w:numPr>
+          <w:ilvl w:val="1"/>
+          <w:numId w:val="1004"/>
+        </w:numPr>
+      </w:pPr>
+      <w:r>
+        <w:t xml:space="preserve">add</w:t>
+      </w:r>
+      <w:r>
+        <w:t xml:space="preserve"> </w:t>
+      </w:r>
+      <w:r>
+        <w:rPr>
+          <w:rStyle w:val="VerbatimChar"/>
+        </w:rPr>
+        <w:t xml:space="preserve">roo</w:t>
+      </w:r>
+      <w:r>
+        <w:t xml:space="preserve"> </w:t>
+      </w:r>
+      <w:r>
+        <w:t xml:space="preserve">to the contents of</w:t>
+      </w:r>
+      <w:r>
+        <w:t xml:space="preserve"> </w:t>
+      </w:r>
+      <w:r>
+        <w:rPr>
+          <w:rStyle w:val="VerbatimChar"/>
+        </w:rPr>
+        <w:t xml:space="preserve">kanga</w:t>
+      </w:r>
+      <w:r>
+        <w:t xml:space="preserve">’s pouch</w:t>
+      </w:r>
+    </w:p>
+    <w:p>
+      <w:pPr>
+        <w:pStyle w:val="Heading2"/>
+      </w:pPr>
+      <w:bookmarkStart w:id="23" w:name="extra-credit"/>
+      <w:r>
+        <w:t xml:space="preserve">Extra Credit</w:t>
+      </w:r>
+      <w:bookmarkEnd w:id="23"/>
+    </w:p>
+    <w:p>
+      <w:pPr>
+        <w:pStyle w:val="FirstParagraph"/>
+      </w:pPr>
+      <w:r>
+        <w:t xml:space="preserve">Return to your Pet class from Lab 7.02. Research the</w:t>
+      </w:r>
+      <w:r>
+        <w:t xml:space="preserve"> </w:t>
+      </w:r>
+      <w:r>
+        <w:rPr>
+          <w:rStyle w:val="VerbatimChar"/>
+        </w:rPr>
+        <w:t xml:space="preserve">isinstance</w:t>
+      </w:r>
+      <w:r>
+        <w:t xml:space="preserve"> </w:t>
+      </w:r>
+      <w:r>
+        <w:t xml:space="preserve">function to write a method,</w:t>
+      </w:r>
+      <w:r>
+        <w:t xml:space="preserve"> </w:t>
+      </w:r>
+      <w:r>
+        <w:rPr>
+          <w:rStyle w:val="VerbatimChar"/>
+        </w:rPr>
+        <w:t xml:space="preserve">is_friend</w:t>
+      </w:r>
+      <w:r>
+        <w:t xml:space="preserve"> </w:t>
+      </w:r>
+      <w:r>
+        <w:t xml:space="preserve">that will take in another pet and return</w:t>
+      </w:r>
+      <w:r>
+        <w:t xml:space="preserve"> </w:t>
+      </w:r>
+      <w:r>
+        <w:rPr>
+          <w:rStyle w:val="VerbatimChar"/>
+        </w:rPr>
+        <w:t xml:space="preserve">True</w:t>
+      </w:r>
+      <w:r>
+        <w:t xml:space="preserve"> </w:t>
+      </w:r>
+      <w:r>
+        <w:t xml:space="preserve">if the two pets are friends, and</w:t>
+      </w:r>
+      <w:r>
+        <w:t xml:space="preserve"> </w:t>
+      </w:r>
+      <w:r>
+        <w:rPr>
+          <w:rStyle w:val="VerbatimChar"/>
+        </w:rPr>
+        <w:t xml:space="preserve">false</w:t>
+      </w:r>
+      <w:r>
+        <w:t xml:space="preserve"> </w:t>
+      </w:r>
+      <w:r>
+        <w:t xml:space="preserve">if they are not.</w:t>
+      </w:r>
+    </w:p>
+    <w:p>
+      <w:pPr>
+        <w:pStyle w:val="Heading3"/>
+      </w:pPr>
+      <w:bookmarkStart w:id="24" w:name="rules"/>
+      <w:r>
+        <w:t xml:space="preserve">Rules</w:t>
+      </w:r>
+      <w:bookmarkEnd w:id="24"/>
+    </w:p>
+    <w:p>
+      <w:pPr>
+        <w:numPr>
+          <w:ilvl w:val="0"/>
+          <w:numId w:val="1005"/>
+        </w:numPr>
+      </w:pPr>
+      <w:r>
+        <w:t xml:space="preserve">If they are both dogs they are friends.</w:t>
+      </w:r>
+    </w:p>
+    <w:p>
+      <w:pPr>
+        <w:numPr>
+          <w:ilvl w:val="0"/>
+          <w:numId w:val="1005"/>
+        </w:numPr>
+      </w:pPr>
+      <w:r>
+        <w:t xml:space="preserve">If the instance is a dog and the other pet is a cat, they are friends.</w:t>
+      </w:r>
+    </w:p>
+    <w:p>
+      <w:pPr>
+        <w:numPr>
+          <w:ilvl w:val="0"/>
+          <w:numId w:val="1005"/>
+        </w:numPr>
+      </w:pPr>
+      <w:r>
+        <w:t xml:space="preserve">If the instance is a cat and the other is a dog they are not friends.</w:t>
+      </w:r>
+    </w:p>
+    <w:p>
+      <w:pPr>
+        <w:numPr>
+          <w:ilvl w:val="0"/>
+          <w:numId w:val="1005"/>
+        </w:numPr>
+      </w:pPr>
+      <w:r>
+        <w:t xml:space="preserve">If they are both cats they are not friends.</w:t>
       </w:r>
     </w:p>
     <w:sectPr>
@@ -605,118 +907,6 @@
       </w:pPr>
     </w:lvl>
   </w:abstractNum>
-  <w:abstractNum w:abstractNumId="99411">
-    <w:nsid w:val="71315dca"/>
-    <w:multiLevelType w:val="multilevel"/>
-    <w:lvl w:ilvl="0">
-      <w:start w:val="1"/>
-      <w:numFmt w:val="decimal"/>
-      <w:lvlText w:val="%1."/>
-      <w:lvlJc w:val="left"/>
-      <w:pPr>
-        <w:tabs>
-          <w:tab w:val="num" w:pos="0"/>
-        </w:tabs>
-        <w:ind w:left="480" w:hanging="480"/>
-      </w:pPr>
-    </w:lvl>
-    <w:lvl w:ilvl="1">
-      <w:start w:val="1"/>
-      <w:numFmt w:val="decimal"/>
-      <w:lvlText w:val="%2."/>
-      <w:lvlJc w:val="left"/>
-      <w:pPr>
-        <w:tabs>
-          <w:tab w:val="num" w:pos="720"/>
-        </w:tabs>
-        <w:ind w:left="1200" w:hanging="480"/>
-      </w:pPr>
-    </w:lvl>
-    <w:lvl w:ilvl="2">
-      <w:start w:val="1"/>
-      <w:numFmt w:val="decimal"/>
-      <w:lvlText w:val="%3."/>
-      <w:lvlJc w:val="left"/>
-      <w:pPr>
-        <w:tabs>
-          <w:tab w:val="num" w:pos="1440"/>
-        </w:tabs>
-        <w:ind w:left="1920" w:hanging="480"/>
-      </w:pPr>
-    </w:lvl>
-    <w:lvl w:ilvl="3">
-      <w:start w:val="1"/>
-      <w:numFmt w:val="decimal"/>
-      <w:lvlText w:val="%4."/>
-      <w:lvlJc w:val="left"/>
-      <w:pPr>
-        <w:tabs>
-          <w:tab w:val="num" w:pos="2160"/>
-        </w:tabs>
-        <w:ind w:left="2640" w:hanging="480"/>
-      </w:pPr>
-    </w:lvl>
-    <w:lvl w:ilvl="4">
-      <w:start w:val="1"/>
-      <w:numFmt w:val="decimal"/>
-      <w:lvlText w:val="%5."/>
-      <w:lvlJc w:val="left"/>
-      <w:pPr>
-        <w:tabs>
-          <w:tab w:val="num" w:pos="2880"/>
-        </w:tabs>
-        <w:ind w:left="3360" w:hanging="480"/>
-      </w:pPr>
-    </w:lvl>
-    <w:lvl w:ilvl="5">
-      <w:start w:val="1"/>
-      <w:numFmt w:val="decimal"/>
-      <w:lvlText w:val="%6."/>
-      <w:lvlJc w:val="left"/>
-      <w:pPr>
-        <w:tabs>
-          <w:tab w:val="num" w:pos="3600"/>
-        </w:tabs>
-        <w:ind w:left="4080" w:hanging="480"/>
-      </w:pPr>
-    </w:lvl>
-    <w:lvl w:ilvl="6">
-      <w:start w:val="1"/>
-      <w:numFmt w:val="decimal"/>
-      <w:lvlText w:val="%7."/>
-      <w:lvlJc w:val="left"/>
-      <w:pPr>
-        <w:tabs>
-          <w:tab w:val="num" w:pos="4320"/>
-        </w:tabs>
-        <w:ind w:left="4800" w:hanging="480"/>
-      </w:pPr>
-    </w:lvl>
-    <w:lvl w:ilvl="7">
-      <w:start w:val="1"/>
-      <w:numFmt w:val="decimal"/>
-      <w:lvlText w:val="%8."/>
-      <w:lvlJc w:val="left"/>
-      <w:pPr>
-        <w:tabs>
-          <w:tab w:val="num" w:pos="5040"/>
-        </w:tabs>
-        <w:ind w:left="5520" w:hanging="480"/>
-      </w:pPr>
-    </w:lvl>
-    <w:lvl w:ilvl="8">
-      <w:start w:val="1"/>
-      <w:numFmt w:val="decimal"/>
-      <w:lvlText w:val="%9."/>
-      <w:lvlJc w:val="left"/>
-      <w:pPr>
-        <w:tabs>
-          <w:tab w:val="num" w:pos="5760"/>
-        </w:tabs>
-        <w:ind w:left="6240" w:hanging="480"/>
-      </w:pPr>
-    </w:lvl>
-  </w:abstractNum>
   <w:num w:numId="1">
     <w:abstractNumId w:val="0"/>
   </w:num>
@@ -727,34 +917,16 @@
     <w:abstractNumId w:val="991"/>
   </w:num>
   <w:num w:numId="1002">
-    <w:abstractNumId w:val="99411"/>
-    <w:lvlOverride w:ilvl="0">
-      <w:startOverride w:val="1"/>
-    </w:lvlOverride>
-    <w:lvlOverride w:ilvl="1">
-      <w:startOverride w:val="1"/>
-    </w:lvlOverride>
-    <w:lvlOverride w:ilvl="2">
-      <w:startOverride w:val="1"/>
-    </w:lvlOverride>
-    <w:lvlOverride w:ilvl="3">
-      <w:startOverride w:val="1"/>
-    </w:lvlOverride>
-    <w:lvlOverride w:ilvl="4">
-      <w:startOverride w:val="1"/>
-    </w:lvlOverride>
-    <w:lvlOverride w:ilvl="5">
-      <w:startOverride w:val="1"/>
-    </w:lvlOverride>
-    <w:lvlOverride w:ilvl="6">
-      <w:startOverride w:val="1"/>
-    </w:lvlOverride>
-    <w:lvlOverride w:ilvl="7">
-      <w:startOverride w:val="1"/>
-    </w:lvlOverride>
-    <w:lvlOverride w:ilvl="8">
-      <w:startOverride w:val="1"/>
-    </w:lvlOverride>
+    <w:abstractNumId w:val="991"/>
+  </w:num>
+  <w:num w:numId="1003">
+    <w:abstractNumId w:val="991"/>
+  </w:num>
+  <w:num w:numId="1004">
+    <w:abstractNumId w:val="991"/>
+  </w:num>
+  <w:num w:numId="1005">
+    <w:abstractNumId w:val="991"/>
   </w:num>
 </w:numbering>
 </file>

</xml_diff>